<commit_message>
feat: Adicionado marcadores para as informações dos nódulos
</commit_message>
<xml_diff>
--- a/laudocs/public/docs/mamas.docx
+++ b/laudocs/public/docs/mamas.docx
@@ -176,6 +176,9 @@
     <w:p>
       <w:pPr>
         <w:jc w:val="both"/>
+        <w:rPr>
+          <w:u w:val="single"/>
+        </w:rPr>
       </w:pPr>
       <w:r>
         <w:rPr>
@@ -222,6 +225,9 @@
     <w:p>
       <w:pPr>
         <w:jc w:val="both"/>
+        <w:rPr>
+          <w:u w:val="single"/>
+        </w:rPr>
       </w:pPr>
       <w:r>
         <w:t xml:space="preserve">Camada glandular exibindo substituição conjuntiva com distribuição simétrica e em grau habitual para a faixa etária. Presença de tecido </w:t>
@@ -251,7 +257,21 @@
       </w:r>
       <w:proofErr w:type="spellEnd"/>
       <w:r>
-        <w:t>}.</w:t>
+        <w:t>}</w:t>
+      </w:r>
+      <w:r>
+        <w:t xml:space="preserve"> {</w:t>
+      </w:r>
+      <w:proofErr w:type="spellStart"/>
+      <w:r>
+        <w:t>noduleinfodireita</w:t>
+      </w:r>
+      <w:proofErr w:type="spellEnd"/>
+      <w:r>
+        <w:t>}</w:t>
+      </w:r>
+      <w:r>
+        <w:t>.</w:t>
       </w:r>
     </w:p>
     <w:p>
@@ -301,15 +321,15 @@
     <w:p>
       <w:pPr>
         <w:jc w:val="both"/>
-      </w:pPr>
-      <w:r>
-        <w:rPr>
-          <w:b/>
-        </w:rPr>
-        <w:t>MAMA ESQUERDA</w:t>
-      </w:r>
-      <w:r>
-        <w:t>:</w:t>
+        <w:rPr>
+          <w:b/>
+        </w:rPr>
+      </w:pPr>
+      <w:r>
+        <w:rPr>
+          <w:b/>
+        </w:rPr>
+        <w:t>MAMA ESQUERDA:</w:t>
       </w:r>
     </w:p>
     <w:p>
@@ -376,7 +396,21 @@
       </w:r>
       <w:proofErr w:type="spellEnd"/>
       <w:r>
+        <w:t>} {</w:t>
+      </w:r>
+      <w:proofErr w:type="spellStart"/>
+      <w:r>
+        <w:t>noduleinfoesquerda</w:t>
+      </w:r>
+      <w:proofErr w:type="spellEnd"/>
+      <w:r>
         <w:t>}</w:t>
+      </w:r>
+      <w:r>
+        <w:t>.</w:t>
+      </w:r>
+      <w:r>
+        <w:br/>
       </w:r>
     </w:p>
     <w:p>
@@ -875,6 +909,7 @@
   <w:style w:type="paragraph" w:default="1" w:styleId="Normal">
     <w:name w:val="Normal"/>
     <w:qFormat/>
+    <w:rsid w:val="00C6339F"/>
     <w:rPr>
       <w:sz w:val="24"/>
       <w:szCs w:val="24"/>

</xml_diff>